<commit_message>
Project Proposal ready to submit,
</commit_message>
<xml_diff>
--- a/Project_Proposal.docx
+++ b/Project_Proposal.docx
@@ -190,8 +190,6 @@
           <w:numId w:val="13"/>
         </w:numPr>
       </w:pPr>
-      <w:bookmarkStart w:id="0" w:name="_GoBack"/>
-      <w:bookmarkEnd w:id="0"/>
       <w:r>
         <w:t>DM</w:t>
       </w:r>
@@ -265,13 +263,7 @@
         </w:numPr>
       </w:pPr>
       <w:r>
-        <w:t>Player list</w:t>
-      </w:r>
-      <w:r>
-        <w:t xml:space="preserve"> </w:t>
-      </w:r>
-      <w:r>
-        <w:t>[1]</w:t>
+        <w:t>Player list [1]</w:t>
       </w:r>
     </w:p>
     <w:p>
@@ -300,13 +292,7 @@
         </w:numPr>
       </w:pPr>
       <w:r>
-        <w:t>Create</w:t>
-      </w:r>
-      <w:r>
-        <w:t xml:space="preserve"> </w:t>
-      </w:r>
-      <w:r>
-        <w:t>[2]</w:t>
+        <w:t>Create [2]</w:t>
       </w:r>
     </w:p>
     <w:p>
@@ -318,13 +304,7 @@
         </w:numPr>
       </w:pPr>
       <w:r>
-        <w:t>Pre-existing</w:t>
-      </w:r>
-      <w:r>
-        <w:t xml:space="preserve"> </w:t>
-      </w:r>
-      <w:r>
-        <w:t>[2]</w:t>
+        <w:t>Pre-existing [2]</w:t>
       </w:r>
     </w:p>
     <w:p>
@@ -336,13 +316,7 @@
         </w:numPr>
       </w:pPr>
       <w:r>
-        <w:t>Remove</w:t>
-      </w:r>
-      <w:r>
-        <w:t xml:space="preserve"> </w:t>
-      </w:r>
-      <w:r>
-        <w:t>[1]</w:t>
+        <w:t>Remove [1]</w:t>
       </w:r>
     </w:p>
     <w:p>
@@ -354,13 +328,7 @@
         </w:numPr>
       </w:pPr>
       <w:r>
-        <w:t>From game</w:t>
-      </w:r>
-      <w:r>
-        <w:t xml:space="preserve"> </w:t>
-      </w:r>
-      <w:r>
-        <w:t>[2]</w:t>
+        <w:t>From game [2]</w:t>
       </w:r>
     </w:p>
     <w:p>
@@ -372,13 +340,7 @@
         </w:numPr>
       </w:pPr>
       <w:r>
-        <w:t>Death</w:t>
-      </w:r>
-      <w:r>
-        <w:t xml:space="preserve"> </w:t>
-      </w:r>
-      <w:r>
-        <w:t>[2]</w:t>
+        <w:t>Death [2]</w:t>
       </w:r>
     </w:p>
     <w:p>
@@ -390,13 +352,7 @@
         </w:numPr>
       </w:pPr>
       <w:r>
-        <w:t>Manage rules</w:t>
-      </w:r>
-      <w:r>
-        <w:t xml:space="preserve"> </w:t>
-      </w:r>
-      <w:r>
-        <w:t>[1]</w:t>
+        <w:t>Manage rules [1]</w:t>
       </w:r>
     </w:p>
     <w:p>
@@ -408,13 +364,7 @@
         </w:numPr>
       </w:pPr>
       <w:r>
-        <w:t>Level rule</w:t>
-      </w:r>
-      <w:r>
-        <w:t xml:space="preserve"> </w:t>
-      </w:r>
-      <w:r>
-        <w:t>[2]</w:t>
+        <w:t>Level rule [2]</w:t>
       </w:r>
     </w:p>
     <w:p>
@@ -426,13 +376,7 @@
         </w:numPr>
       </w:pPr>
       <w:r>
-        <w:t>Add rule</w:t>
-      </w:r>
-      <w:r>
-        <w:t xml:space="preserve"> </w:t>
-      </w:r>
-      <w:r>
-        <w:t>[2]</w:t>
+        <w:t>Add rule [2]</w:t>
       </w:r>
     </w:p>
     <w:p>
@@ -444,13 +388,7 @@
         </w:numPr>
       </w:pPr>
       <w:r>
-        <w:t>Remove rule</w:t>
-      </w:r>
-      <w:r>
-        <w:t xml:space="preserve"> </w:t>
-      </w:r>
-      <w:r>
-        <w:t>[2]</w:t>
+        <w:t>Remove rule [2]</w:t>
       </w:r>
     </w:p>
     <w:p>
@@ -462,13 +400,7 @@
         </w:numPr>
       </w:pPr>
       <w:r>
-        <w:t>Display rules</w:t>
-      </w:r>
-      <w:r>
-        <w:t xml:space="preserve"> </w:t>
-      </w:r>
-      <w:r>
-        <w:t>[2]</w:t>
+        <w:t>Display rules [2]</w:t>
       </w:r>
       <w:r>
         <w:tab/>
@@ -483,13 +415,7 @@
         </w:numPr>
       </w:pPr>
       <w:r>
-        <w:t>Save rules</w:t>
-      </w:r>
-      <w:r>
-        <w:t xml:space="preserve"> </w:t>
-      </w:r>
-      <w:r>
-        <w:t>[1]</w:t>
+        <w:t>Save rules [1]</w:t>
       </w:r>
     </w:p>
     <w:p>
@@ -501,13 +427,7 @@
         </w:numPr>
       </w:pPr>
       <w:r>
-        <w:t>Display path to file</w:t>
-      </w:r>
-      <w:r>
-        <w:t xml:space="preserve"> </w:t>
-      </w:r>
-      <w:r>
-        <w:t>[2]</w:t>
+        <w:t>Display path to file [2]</w:t>
       </w:r>
     </w:p>
     <w:p>
@@ -936,13 +856,7 @@
         </w:numPr>
       </w:pPr>
       <w:r>
-        <w:t>Edit</w:t>
-      </w:r>
-      <w:r>
-        <w:t xml:space="preserve"> </w:t>
-      </w:r>
-      <w:r>
-        <w:t>[3]</w:t>
+        <w:t>Edit [3]</w:t>
       </w:r>
     </w:p>
     <w:p>
@@ -966,13 +880,7 @@
         </w:numPr>
       </w:pPr>
       <w:r>
-        <w:t>-Prompts for given table and shows the list of items that are no</w:t>
-      </w:r>
-      <w:r>
-        <w:t>t</w:t>
-      </w:r>
-      <w:r>
-        <w:t xml:space="preserve"> already present on current table</w:t>
+        <w:t>-Prompts for given table and shows the list of items that are not already present on current table</w:t>
       </w:r>
     </w:p>
     <w:p>
@@ -984,10 +892,7 @@
         </w:numPr>
       </w:pPr>
       <w:r>
-        <w:t>R</w:t>
-      </w:r>
-      <w:r>
-        <w:t>emove item(s)</w:t>
+        <w:t>Remove item(s)</w:t>
       </w:r>
     </w:p>
     <w:p>
@@ -1057,13 +962,7 @@
         </w:numPr>
       </w:pPr>
       <w:r>
-        <w:t>Create notes</w:t>
-      </w:r>
-      <w:r>
-        <w:t xml:space="preserve"> </w:t>
-      </w:r>
-      <w:r>
-        <w:t>[2]</w:t>
+        <w:t>Create notes [2]</w:t>
       </w:r>
     </w:p>
     <w:p>
@@ -1075,13 +974,7 @@
         </w:numPr>
       </w:pPr>
       <w:r>
-        <w:t>Save notes</w:t>
-      </w:r>
-      <w:r>
-        <w:t xml:space="preserve"> </w:t>
-      </w:r>
-      <w:r>
-        <w:t>[2]</w:t>
+        <w:t>Save notes [2]</w:t>
       </w:r>
     </w:p>
     <w:p>
@@ -1184,13 +1077,7 @@
         </w:numPr>
       </w:pPr>
       <w:r>
-        <w:t>Create text file integrated into the overall GSON</w:t>
-      </w:r>
-      <w:r>
-        <w:t xml:space="preserve"> </w:t>
-      </w:r>
-      <w:r>
-        <w:t xml:space="preserve">with Story note type specification </w:t>
+        <w:t xml:space="preserve">Create text file integrated into the overall GSON with Story note type specification </w:t>
       </w:r>
     </w:p>
     <w:p>
@@ -1219,13 +1106,7 @@
         </w:numPr>
       </w:pPr>
       <w:r>
-        <w:t>Create text file integrated into the overall GSO</w:t>
-      </w:r>
-      <w:r>
-        <w:t xml:space="preserve">N </w:t>
-      </w:r>
-      <w:r>
-        <w:t>with Area note type specification</w:t>
+        <w:t>Create text file integrated into the overall GSON with Area note type specification</w:t>
       </w:r>
     </w:p>
     <w:p>
@@ -1237,13 +1118,7 @@
         </w:numPr>
       </w:pPr>
       <w:r>
-        <w:t>Misc.</w:t>
-      </w:r>
-      <w:r>
-        <w:t xml:space="preserve"> </w:t>
-      </w:r>
-      <w:r>
-        <w:t>[2]</w:t>
+        <w:t>Misc. [2]</w:t>
       </w:r>
     </w:p>
     <w:p>
@@ -1255,13 +1130,7 @@
         </w:numPr>
       </w:pPr>
       <w:r>
-        <w:t>Create text file integrated into the overall GSON</w:t>
-      </w:r>
-      <w:r>
-        <w:t xml:space="preserve"> </w:t>
-      </w:r>
-      <w:r>
-        <w:t>with Custom note type specification</w:t>
+        <w:t>Create text file integrated into the overall GSON with Custom note type specification</w:t>
       </w:r>
     </w:p>
     <w:p>
@@ -1285,13 +1154,7 @@
         </w:numPr>
       </w:pPr>
       <w:r>
-        <w:t>Character</w:t>
-      </w:r>
-      <w:r>
-        <w:t xml:space="preserve"> </w:t>
-      </w:r>
-      <w:r>
-        <w:t>[1]</w:t>
+        <w:t>Character [1]</w:t>
       </w:r>
     </w:p>
     <w:p>
@@ -1330,13 +1193,7 @@
         </w:numPr>
       </w:pPr>
       <w:r>
-        <w:t>Roll Dice</w:t>
-      </w:r>
-      <w:r>
-        <w:t xml:space="preserve"> </w:t>
-      </w:r>
-      <w:r>
-        <w:t xml:space="preserve">[1]  </w:t>
+        <w:t xml:space="preserve">Roll Dice [1]  </w:t>
       </w:r>
     </w:p>
     <w:p>
@@ -1470,13 +1327,7 @@
         </w:numPr>
       </w:pPr>
       <w:r>
-        <w:t>Hit</w:t>
-      </w:r>
-      <w:r>
-        <w:t xml:space="preserve"> </w:t>
-      </w:r>
-      <w:r>
-        <w:t>[2</w:t>
+        <w:t>Hit [2</w:t>
       </w:r>
       <w:r>
         <w:t>]</w:t>
@@ -2339,55 +2190,43 @@
         </w:numPr>
       </w:pPr>
       <w:r>
-        <w:t>C</w:t>
-      </w:r>
-      <w:r>
-        <w:t>lass</w:t>
-      </w:r>
-    </w:p>
-    <w:p>
-      <w:pPr>
-        <w:pStyle w:val="ListParagraph"/>
-        <w:numPr>
-          <w:ilvl w:val="3"/>
-          <w:numId w:val="19"/>
-        </w:numPr>
-      </w:pPr>
-      <w:r>
-        <w:t>L</w:t>
-      </w:r>
-      <w:r>
-        <w:t>evel</w:t>
-      </w:r>
-    </w:p>
-    <w:p>
-      <w:pPr>
-        <w:pStyle w:val="ListParagraph"/>
-        <w:numPr>
-          <w:ilvl w:val="3"/>
-          <w:numId w:val="19"/>
-        </w:numPr>
-      </w:pPr>
-      <w:r>
-        <w:t>P</w:t>
-      </w:r>
-      <w:r>
-        <w:t>layer name</w:t>
-      </w:r>
-    </w:p>
-    <w:p>
-      <w:pPr>
-        <w:pStyle w:val="ListParagraph"/>
-        <w:numPr>
-          <w:ilvl w:val="3"/>
-          <w:numId w:val="19"/>
-        </w:numPr>
-      </w:pPr>
-      <w:r>
-        <w:t>R</w:t>
-      </w:r>
-      <w:r>
-        <w:t>ace</w:t>
+        <w:t>Class</w:t>
+      </w:r>
+    </w:p>
+    <w:p>
+      <w:pPr>
+        <w:pStyle w:val="ListParagraph"/>
+        <w:numPr>
+          <w:ilvl w:val="3"/>
+          <w:numId w:val="19"/>
+        </w:numPr>
+      </w:pPr>
+      <w:r>
+        <w:t>Level</w:t>
+      </w:r>
+    </w:p>
+    <w:p>
+      <w:pPr>
+        <w:pStyle w:val="ListParagraph"/>
+        <w:numPr>
+          <w:ilvl w:val="3"/>
+          <w:numId w:val="19"/>
+        </w:numPr>
+      </w:pPr>
+      <w:r>
+        <w:t>Player name</w:t>
+      </w:r>
+    </w:p>
+    <w:p>
+      <w:pPr>
+        <w:pStyle w:val="ListParagraph"/>
+        <w:numPr>
+          <w:ilvl w:val="3"/>
+          <w:numId w:val="19"/>
+        </w:numPr>
+      </w:pPr>
+      <w:r>
+        <w:t>Race</w:t>
       </w:r>
     </w:p>
     <w:p>
@@ -3491,15 +3330,16 @@
       <w:pPr>
         <w:pStyle w:val="Heading1"/>
       </w:pPr>
+      <w:bookmarkStart w:id="0" w:name="_GoBack"/>
       <w:r>
         <w:rPr>
           <w:noProof/>
         </w:rPr>
         <w:drawing>
-          <wp:inline distT="0" distB="0" distL="0" distR="0" wp14:anchorId="16843197" wp14:editId="2A997864">
-            <wp:extent cx="6858000" cy="4134485"/>
+          <wp:inline distT="0" distB="0" distL="0" distR="0" wp14:anchorId="6A7B0925" wp14:editId="24D955D8">
+            <wp:extent cx="6858000" cy="4903470"/>
             <wp:effectExtent l="0" t="0" r="0" b="0"/>
-            <wp:docPr id="1" name="Picture 1"/>
+            <wp:docPr id="3" name="Picture 3"/>
             <wp:cNvGraphicFramePr>
               <a:graphicFrameLocks xmlns:a="http://schemas.openxmlformats.org/drawingml/2006/main" noChangeAspect="1"/>
             </wp:cNvGraphicFramePr>
@@ -3507,11 +3347,11 @@
               <a:graphicData uri="http://schemas.openxmlformats.org/drawingml/2006/picture">
                 <pic:pic xmlns:pic="http://schemas.openxmlformats.org/drawingml/2006/picture">
                   <pic:nvPicPr>
-                    <pic:cNvPr id="1" name="D&amp;Dinator1.0.png"/>
+                    <pic:cNvPr id="3" name="D&amp;Dinator2.0.png"/>
                     <pic:cNvPicPr/>
                   </pic:nvPicPr>
                   <pic:blipFill>
-                    <a:blip r:embed="rId5">
+                    <a:blip r:embed="rId5" cstate="print">
                       <a:extLst>
                         <a:ext uri="{28A0092B-C50C-407E-A947-70E740481C1C}">
                           <a14:useLocalDpi xmlns:a14="http://schemas.microsoft.com/office/drawing/2010/main" val="0"/>
@@ -3525,7 +3365,7 @@
                   <pic:spPr>
                     <a:xfrm>
                       <a:off x="0" y="0"/>
-                      <a:ext cx="6858000" cy="4134485"/>
+                      <a:ext cx="6858000" cy="4903470"/>
                     </a:xfrm>
                     <a:prstGeom prst="rect">
                       <a:avLst/>
@@ -3537,6 +3377,12 @@
           </wp:inline>
         </w:drawing>
       </w:r>
+      <w:bookmarkEnd w:id="0"/>
+    </w:p>
+    <w:p>
+      <w:pPr>
+        <w:pStyle w:val="Heading1"/>
+      </w:pPr>
       <w:r>
         <w:t xml:space="preserve">Part 4: </w:t>
       </w:r>

</xml_diff>